<commit_message>
Add new error , modificationes in pipeline doc
</commit_message>
<xml_diff>
--- a/3. Pipeline.docx
+++ b/3. Pipeline.docx
@@ -418,10 +418,6 @@
         <w:bidi w:val="0"/>
         <w:jc w:val="left"/>
         <w:rPr>
-          <w:rFonts w:ascii="Open Sans" w:hAnsi="Open Sans"/>
-          <w:b w:val="false"/>
-          <w:b w:val="false"/>
-          <w:bCs w:val="false"/>
           <w:sz w:val="21"/>
           <w:szCs w:val="21"/>
         </w:rPr>
@@ -470,7 +466,7 @@
       <w:r>
         <w:rPr/>
         <w:drawing>
-          <wp:anchor behindDoc="0" distT="0" distB="0" distL="0" distR="0" simplePos="0" locked="0" layoutInCell="0" allowOverlap="1" relativeHeight="6">
+          <wp:anchor behindDoc="0" distT="0" distB="0" distL="0" distR="0" simplePos="0" locked="0" layoutInCell="0" allowOverlap="1" relativeHeight="5">
             <wp:simplePos x="0" y="0"/>
             <wp:positionH relativeFrom="column">
               <wp:align>center</wp:align>
@@ -543,7 +539,7 @@
       <w:r>
         <w:rPr/>
         <w:drawing>
-          <wp:anchor behindDoc="0" distT="0" distB="0" distL="0" distR="0" simplePos="0" locked="0" layoutInCell="0" allowOverlap="1" relativeHeight="5">
+          <wp:anchor behindDoc="0" distT="0" distB="0" distL="0" distR="0" simplePos="0" locked="0" layoutInCell="0" allowOverlap="1" relativeHeight="6">
             <wp:simplePos x="0" y="0"/>
             <wp:positionH relativeFrom="column">
               <wp:align>center</wp:align>
@@ -551,7 +547,7 @@
             <wp:positionV relativeFrom="paragraph">
               <wp:posOffset>635</wp:posOffset>
             </wp:positionV>
-            <wp:extent cx="6120130" cy="2586990"/>
+            <wp:extent cx="6120130" cy="2789555"/>
             <wp:effectExtent l="0" t="0" r="0" b="0"/>
             <wp:wrapSquare wrapText="largest"/>
             <wp:docPr id="5" name="Imagen5" descr=""/>
@@ -576,7 +572,7 @@
                   <pic:spPr bwMode="auto">
                     <a:xfrm>
                       <a:off x="0" y="0"/>
-                      <a:ext cx="6120130" cy="2586990"/>
+                      <a:ext cx="6120130" cy="2789555"/>
                     </a:xfrm>
                     <a:prstGeom prst="rect">
                       <a:avLst/>
@@ -614,7 +610,152 @@
         </w:rPr>
       </w:pPr>
       <w:r>
-        <w:rPr/>
+        <w:rPr>
+          <w:rFonts w:ascii="Open Sans" w:hAnsi="Open Sans"/>
+          <w:b w:val="false"/>
+          <w:bCs w:val="false"/>
+          <w:sz w:val="21"/>
+          <w:szCs w:val="21"/>
+        </w:rPr>
+        <w:t>3</w:t>
+      </w:r>
+      <w:r>
+        <w:rPr>
+          <w:rFonts w:ascii="Open Sans" w:hAnsi="Open Sans"/>
+          <w:b w:val="false"/>
+          <w:bCs w:val="false"/>
+          <w:sz w:val="21"/>
+          <w:szCs w:val="21"/>
+        </w:rPr>
+        <w:t xml:space="preserve">.  </w:t>
+      </w:r>
+      <w:r>
+        <w:rPr>
+          <w:rFonts w:ascii="Open Sans" w:hAnsi="Open Sans"/>
+          <w:b w:val="false"/>
+          <w:bCs w:val="false"/>
+          <w:sz w:val="21"/>
+          <w:szCs w:val="21"/>
+        </w:rPr>
+        <w:t>Console Ouput</w:t>
+      </w:r>
+    </w:p>
+    <w:p>
+      <w:pPr>
+        <w:pStyle w:val="Normal"/>
+        <w:bidi w:val="0"/>
+        <w:jc w:val="left"/>
+        <w:rPr>
+          <w:sz w:val="21"/>
+          <w:szCs w:val="21"/>
+        </w:rPr>
+      </w:pPr>
+      <w:r>
+        <w:rPr/>
+        <w:drawing>
+          <wp:anchor behindDoc="0" distT="0" distB="0" distL="0" distR="0" simplePos="0" locked="0" layoutInCell="0" allowOverlap="1" relativeHeight="7">
+            <wp:simplePos x="0" y="0"/>
+            <wp:positionH relativeFrom="column">
+              <wp:align>center</wp:align>
+            </wp:positionH>
+            <wp:positionV relativeFrom="paragraph">
+              <wp:posOffset>635</wp:posOffset>
+            </wp:positionV>
+            <wp:extent cx="6120130" cy="2789555"/>
+            <wp:effectExtent l="0" t="0" r="0" b="0"/>
+            <wp:wrapSquare wrapText="largest"/>
+            <wp:docPr id="6" name="Imagen6" descr=""/>
+            <wp:cNvGraphicFramePr>
+              <a:graphicFrameLocks xmlns:a="http://schemas.openxmlformats.org/drawingml/2006/main" noChangeAspect="1"/>
+            </wp:cNvGraphicFramePr>
+            <a:graphic xmlns:a="http://schemas.openxmlformats.org/drawingml/2006/main">
+              <a:graphicData uri="http://schemas.openxmlformats.org/drawingml/2006/picture">
+                <pic:pic xmlns:pic="http://schemas.openxmlformats.org/drawingml/2006/picture">
+                  <pic:nvPicPr>
+                    <pic:cNvPr id="6" name="Imagen6" descr=""/>
+                    <pic:cNvPicPr>
+                      <a:picLocks noChangeAspect="1" noChangeArrowheads="1"/>
+                    </pic:cNvPicPr>
+                  </pic:nvPicPr>
+                  <pic:blipFill>
+                    <a:blip r:embed="rId7"/>
+                    <a:stretch>
+                      <a:fillRect/>
+                    </a:stretch>
+                  </pic:blipFill>
+                  <pic:spPr bwMode="auto">
+                    <a:xfrm>
+                      <a:off x="0" y="0"/>
+                      <a:ext cx="6120130" cy="2789555"/>
+                    </a:xfrm>
+                    <a:prstGeom prst="rect">
+                      <a:avLst/>
+                    </a:prstGeom>
+                  </pic:spPr>
+                </pic:pic>
+              </a:graphicData>
+            </a:graphic>
+          </wp:anchor>
+        </w:drawing>
+      </w:r>
+    </w:p>
+    <w:p>
+      <w:pPr>
+        <w:pStyle w:val="Normal"/>
+        <w:bidi w:val="0"/>
+        <w:jc w:val="left"/>
+        <w:rPr>
+          <w:sz w:val="21"/>
+          <w:szCs w:val="21"/>
+        </w:rPr>
+      </w:pPr>
+      <w:r>
+        <w:rPr/>
+        <w:drawing>
+          <wp:anchor behindDoc="0" distT="0" distB="0" distL="0" distR="0" simplePos="0" locked="0" layoutInCell="0" allowOverlap="1" relativeHeight="8">
+            <wp:simplePos x="0" y="0"/>
+            <wp:positionH relativeFrom="column">
+              <wp:align>center</wp:align>
+            </wp:positionH>
+            <wp:positionV relativeFrom="paragraph">
+              <wp:posOffset>635</wp:posOffset>
+            </wp:positionV>
+            <wp:extent cx="6120130" cy="2965450"/>
+            <wp:effectExtent l="0" t="0" r="0" b="0"/>
+            <wp:wrapSquare wrapText="largest"/>
+            <wp:docPr id="7" name="Imagen7" descr=""/>
+            <wp:cNvGraphicFramePr>
+              <a:graphicFrameLocks xmlns:a="http://schemas.openxmlformats.org/drawingml/2006/main" noChangeAspect="1"/>
+            </wp:cNvGraphicFramePr>
+            <a:graphic xmlns:a="http://schemas.openxmlformats.org/drawingml/2006/main">
+              <a:graphicData uri="http://schemas.openxmlformats.org/drawingml/2006/picture">
+                <pic:pic xmlns:pic="http://schemas.openxmlformats.org/drawingml/2006/picture">
+                  <pic:nvPicPr>
+                    <pic:cNvPr id="7" name="Imagen7" descr=""/>
+                    <pic:cNvPicPr>
+                      <a:picLocks noChangeAspect="1" noChangeArrowheads="1"/>
+                    </pic:cNvPicPr>
+                  </pic:nvPicPr>
+                  <pic:blipFill>
+                    <a:blip r:embed="rId8"/>
+                    <a:stretch>
+                      <a:fillRect/>
+                    </a:stretch>
+                  </pic:blipFill>
+                  <pic:spPr bwMode="auto">
+                    <a:xfrm>
+                      <a:off x="0" y="0"/>
+                      <a:ext cx="6120130" cy="2965450"/>
+                    </a:xfrm>
+                    <a:prstGeom prst="rect">
+                      <a:avLst/>
+                    </a:prstGeom>
+                  </pic:spPr>
+                </pic:pic>
+              </a:graphicData>
+            </a:graphic>
+          </wp:anchor>
+        </w:drawing>
       </w:r>
     </w:p>
     <w:sectPr>

</xml_diff>